<commit_message>
update Vince Nowell's resume
</commit_message>
<xml_diff>
--- a/docs/resumes/ResumeVinceNowell.docx
+++ b/docs/resumes/ResumeVinceNowell.docx
@@ -262,23 +262,7 @@
           <w:szCs w:val="24"/>
         </w:rPr>
         <w:lastRenderedPageBreak/>
-        <w:t xml:space="preserve">C# </w:t>
-      </w:r>
-      <w:r>
-        <w:rPr>
-          <w:rFonts w:ascii="Calibri" w:eastAsia="Calibri" w:hAnsi="Calibri" w:cs="Calibri"/>
-          <w:sz w:val="24"/>
-          <w:szCs w:val="24"/>
-        </w:rPr>
-        <w:t>p</w:t>
-      </w:r>
-      <w:r>
-        <w:rPr>
-          <w:rFonts w:ascii="Calibri" w:eastAsia="Calibri" w:hAnsi="Calibri" w:cs="Calibri"/>
-          <w:sz w:val="24"/>
-          <w:szCs w:val="24"/>
-        </w:rPr>
-        <w:t>rogramming</w:t>
+        <w:t>Full Stack Web development in ASP.Net Core MVC including HTML/CSS/JavaScript</w:t>
       </w:r>
     </w:p>
     <w:p>
@@ -300,23 +284,7 @@
           <w:sz w:val="24"/>
           <w:szCs w:val="24"/>
         </w:rPr>
-        <w:t xml:space="preserve">.NET </w:t>
-      </w:r>
-      <w:r>
-        <w:rPr>
-          <w:rFonts w:ascii="Calibri" w:eastAsia="Calibri" w:hAnsi="Calibri" w:cs="Calibri"/>
-          <w:sz w:val="24"/>
-          <w:szCs w:val="24"/>
-        </w:rPr>
-        <w:t>f</w:t>
-      </w:r>
-      <w:r>
-        <w:rPr>
-          <w:rFonts w:ascii="Calibri" w:eastAsia="Calibri" w:hAnsi="Calibri" w:cs="Calibri"/>
-          <w:sz w:val="24"/>
-          <w:szCs w:val="24"/>
-        </w:rPr>
-        <w:t>ramework</w:t>
+        <w:t>Azure Cloud</w:t>
       </w:r>
     </w:p>
     <w:p>
@@ -338,31 +306,96 @@
           <w:sz w:val="24"/>
           <w:szCs w:val="24"/>
         </w:rPr>
-        <w:t xml:space="preserve">Web </w:t>
-      </w:r>
-      <w:r>
-        <w:rPr>
-          <w:rFonts w:ascii="Calibri" w:eastAsia="Calibri" w:hAnsi="Calibri" w:cs="Calibri"/>
-          <w:sz w:val="24"/>
-          <w:szCs w:val="24"/>
-        </w:rPr>
-        <w:t>d</w:t>
-      </w:r>
-      <w:r>
-        <w:rPr>
-          <w:rFonts w:ascii="Calibri" w:eastAsia="Calibri" w:hAnsi="Calibri" w:cs="Calibri"/>
-          <w:sz w:val="24"/>
-          <w:szCs w:val="24"/>
-        </w:rPr>
-        <w:t>e</w:t>
-      </w:r>
-      <w:r>
-        <w:rPr>
-          <w:rFonts w:ascii="Calibri" w:eastAsia="Calibri" w:hAnsi="Calibri" w:cs="Calibri"/>
-          <w:sz w:val="24"/>
-          <w:szCs w:val="24"/>
-        </w:rPr>
-        <w:t>velopment</w:t>
+        <w:t>C# programming</w:t>
+      </w:r>
+    </w:p>
+    <w:p>
+      <w:pPr>
+        <w:pStyle w:val="normal0"/>
+        <w:numPr>
+          <w:ilvl w:val="0"/>
+          <w:numId w:val="3"/>
+        </w:numPr>
+        <w:rPr>
+          <w:rFonts w:ascii="Calibri" w:eastAsia="Calibri" w:hAnsi="Calibri" w:cs="Calibri"/>
+          <w:sz w:val="24"/>
+          <w:szCs w:val="24"/>
+        </w:rPr>
+      </w:pPr>
+      <w:r>
+        <w:rPr>
+          <w:rFonts w:ascii="Calibri" w:eastAsia="Calibri" w:hAnsi="Calibri" w:cs="Calibri"/>
+          <w:sz w:val="24"/>
+          <w:szCs w:val="24"/>
+        </w:rPr>
+        <w:t>C++ programming</w:t>
+      </w:r>
+    </w:p>
+    <w:p>
+      <w:pPr>
+        <w:pStyle w:val="normal0"/>
+        <w:numPr>
+          <w:ilvl w:val="0"/>
+          <w:numId w:val="3"/>
+        </w:numPr>
+        <w:rPr>
+          <w:rFonts w:ascii="Calibri" w:eastAsia="Calibri" w:hAnsi="Calibri" w:cs="Calibri"/>
+          <w:sz w:val="24"/>
+          <w:szCs w:val="24"/>
+        </w:rPr>
+      </w:pPr>
+      <w:r>
+        <w:rPr>
+          <w:rFonts w:ascii="Calibri" w:eastAsia="Calibri" w:hAnsi="Calibri" w:cs="Calibri"/>
+          <w:sz w:val="24"/>
+          <w:szCs w:val="24"/>
+        </w:rPr>
+        <w:t>Forth programming</w:t>
+      </w:r>
+    </w:p>
+    <w:p>
+      <w:pPr>
+        <w:pStyle w:val="normal0"/>
+        <w:numPr>
+          <w:ilvl w:val="0"/>
+          <w:numId w:val="3"/>
+        </w:numPr>
+        <w:rPr>
+          <w:rFonts w:ascii="Calibri" w:eastAsia="Calibri" w:hAnsi="Calibri" w:cs="Calibri"/>
+          <w:sz w:val="24"/>
+          <w:szCs w:val="24"/>
+        </w:rPr>
+      </w:pPr>
+      <w:r>
+        <w:rPr>
+          <w:rFonts w:ascii="Calibri" w:eastAsia="Calibri" w:hAnsi="Calibri" w:cs="Calibri"/>
+          <w:sz w:val="24"/>
+          <w:szCs w:val="24"/>
+        </w:rPr>
+        <w:lastRenderedPageBreak/>
+        <w:t>MS SQL Server</w:t>
+      </w:r>
+    </w:p>
+    <w:p>
+      <w:pPr>
+        <w:pStyle w:val="normal0"/>
+        <w:numPr>
+          <w:ilvl w:val="0"/>
+          <w:numId w:val="3"/>
+        </w:numPr>
+        <w:rPr>
+          <w:rFonts w:ascii="Calibri" w:eastAsia="Calibri" w:hAnsi="Calibri" w:cs="Calibri"/>
+          <w:sz w:val="24"/>
+          <w:szCs w:val="24"/>
+        </w:rPr>
+      </w:pPr>
+      <w:r>
+        <w:rPr>
+          <w:rFonts w:ascii="Calibri" w:eastAsia="Calibri" w:hAnsi="Calibri" w:cs="Calibri"/>
+          <w:sz w:val="24"/>
+          <w:szCs w:val="24"/>
+        </w:rPr>
+        <w:t>Agile/Scrum methodologies</w:t>
       </w:r>
       <w:r>
         <w:rPr>
@@ -372,46 +405,6 @@
         </w:rPr>
         <w:t xml:space="preserve"> </w:t>
       </w:r>
-      <w:r>
-        <w:rPr>
-          <w:rFonts w:ascii="Calibri" w:eastAsia="Calibri" w:hAnsi="Calibri" w:cs="Calibri"/>
-          <w:sz w:val="24"/>
-          <w:szCs w:val="24"/>
-        </w:rPr>
-        <w:t xml:space="preserve">/ </w:t>
-      </w:r>
-      <w:r>
-        <w:rPr>
-          <w:rFonts w:ascii="Calibri" w:eastAsia="Calibri" w:hAnsi="Calibri" w:cs="Calibri"/>
-          <w:sz w:val="24"/>
-          <w:szCs w:val="24"/>
-        </w:rPr>
-        <w:t>HTML</w:t>
-      </w:r>
-      <w:r>
-        <w:rPr>
-          <w:rFonts w:ascii="Calibri" w:eastAsia="Calibri" w:hAnsi="Calibri" w:cs="Calibri"/>
-          <w:sz w:val="24"/>
-          <w:szCs w:val="24"/>
-        </w:rPr>
-        <w:t xml:space="preserve">, </w:t>
-      </w:r>
-      <w:r>
-        <w:rPr>
-          <w:rFonts w:ascii="Calibri" w:eastAsia="Calibri" w:hAnsi="Calibri" w:cs="Calibri"/>
-          <w:sz w:val="24"/>
-          <w:szCs w:val="24"/>
-        </w:rPr>
-        <w:t>CSS</w:t>
-      </w:r>
-      <w:r>
-        <w:rPr>
-          <w:rFonts w:ascii="Calibri" w:eastAsia="Calibri" w:hAnsi="Calibri" w:cs="Calibri"/>
-          <w:sz w:val="24"/>
-          <w:szCs w:val="24"/>
-        </w:rPr>
-        <w:t>, JavaScript</w:t>
-      </w:r>
     </w:p>
     <w:p>
       <w:pPr>
@@ -432,23 +425,7 @@
           <w:sz w:val="24"/>
           <w:szCs w:val="24"/>
         </w:rPr>
-        <w:t>C++</w:t>
-      </w:r>
-      <w:r>
-        <w:rPr>
-          <w:rFonts w:ascii="Calibri" w:eastAsia="Calibri" w:hAnsi="Calibri" w:cs="Calibri"/>
-          <w:sz w:val="24"/>
-          <w:szCs w:val="24"/>
-        </w:rPr>
-        <w:t xml:space="preserve"> p</w:t>
-      </w:r>
-      <w:r>
-        <w:rPr>
-          <w:rFonts w:ascii="Calibri" w:eastAsia="Calibri" w:hAnsi="Calibri" w:cs="Calibri"/>
-          <w:sz w:val="24"/>
-          <w:szCs w:val="24"/>
-        </w:rPr>
-        <w:t>rogramming</w:t>
+        <w:t>Git/GitHub</w:t>
       </w:r>
     </w:p>
     <w:p>
@@ -470,7 +447,7 @@
           <w:sz w:val="24"/>
           <w:szCs w:val="24"/>
         </w:rPr>
-        <w:t>Forth programming</w:t>
+        <w:t>Quickly learn new skills</w:t>
       </w:r>
     </w:p>
     <w:p>
@@ -492,118 +469,7 @@
           <w:sz w:val="24"/>
           <w:szCs w:val="24"/>
         </w:rPr>
-        <w:t>MS SQL Server</w:t>
-      </w:r>
-    </w:p>
-    <w:p>
-      <w:pPr>
-        <w:pStyle w:val="normal0"/>
-        <w:numPr>
-          <w:ilvl w:val="0"/>
-          <w:numId w:val="3"/>
-        </w:numPr>
-        <w:rPr>
-          <w:rFonts w:ascii="Calibri" w:eastAsia="Calibri" w:hAnsi="Calibri" w:cs="Calibri"/>
-          <w:sz w:val="24"/>
-          <w:szCs w:val="24"/>
-        </w:rPr>
-      </w:pPr>
-      <w:r>
-        <w:rPr>
-          <w:rFonts w:ascii="Calibri" w:eastAsia="Calibri" w:hAnsi="Calibri" w:cs="Calibri"/>
-          <w:sz w:val="24"/>
-          <w:szCs w:val="24"/>
-        </w:rPr>
-        <w:lastRenderedPageBreak/>
-        <w:t>Agile/Scrum methodologies</w:t>
-      </w:r>
-    </w:p>
-    <w:p>
-      <w:pPr>
-        <w:pStyle w:val="normal0"/>
-        <w:numPr>
-          <w:ilvl w:val="0"/>
-          <w:numId w:val="3"/>
-        </w:numPr>
-        <w:rPr>
-          <w:rFonts w:ascii="Calibri" w:eastAsia="Calibri" w:hAnsi="Calibri" w:cs="Calibri"/>
-          <w:sz w:val="24"/>
-          <w:szCs w:val="24"/>
-        </w:rPr>
-      </w:pPr>
-      <w:r>
-        <w:rPr>
-          <w:rFonts w:ascii="Calibri" w:eastAsia="Calibri" w:hAnsi="Calibri" w:cs="Calibri"/>
-          <w:sz w:val="24"/>
-          <w:szCs w:val="24"/>
-        </w:rPr>
-        <w:t xml:space="preserve">Git/GitHub </w:t>
-      </w:r>
-    </w:p>
-    <w:p>
-      <w:pPr>
-        <w:pStyle w:val="normal0"/>
-        <w:numPr>
-          <w:ilvl w:val="0"/>
-          <w:numId w:val="3"/>
-        </w:numPr>
-        <w:rPr>
-          <w:rFonts w:ascii="Calibri" w:eastAsia="Calibri" w:hAnsi="Calibri" w:cs="Calibri"/>
-          <w:sz w:val="24"/>
-          <w:szCs w:val="24"/>
-        </w:rPr>
-      </w:pPr>
-      <w:r>
-        <w:rPr>
-          <w:rFonts w:ascii="Calibri" w:eastAsia="Calibri" w:hAnsi="Calibri" w:cs="Calibri"/>
-          <w:sz w:val="24"/>
-          <w:szCs w:val="24"/>
-        </w:rPr>
-        <w:t>Quickly learn new skills</w:t>
-      </w:r>
-    </w:p>
-    <w:p>
-      <w:pPr>
-        <w:pStyle w:val="normal0"/>
-        <w:numPr>
-          <w:ilvl w:val="0"/>
-          <w:numId w:val="3"/>
-        </w:numPr>
-        <w:rPr>
-          <w:rFonts w:ascii="Calibri" w:eastAsia="Calibri" w:hAnsi="Calibri" w:cs="Calibri"/>
-          <w:sz w:val="24"/>
-          <w:szCs w:val="24"/>
-        </w:rPr>
-      </w:pPr>
-      <w:r>
-        <w:rPr>
-          <w:rFonts w:ascii="Calibri" w:eastAsia="Calibri" w:hAnsi="Calibri" w:cs="Calibri"/>
-          <w:sz w:val="24"/>
-          <w:szCs w:val="24"/>
-        </w:rPr>
         <w:t>Technical troubleshooting</w:t>
-      </w:r>
-    </w:p>
-    <w:p>
-      <w:pPr>
-        <w:pStyle w:val="normal0"/>
-        <w:numPr>
-          <w:ilvl w:val="0"/>
-          <w:numId w:val="3"/>
-        </w:numPr>
-        <w:rPr>
-          <w:rFonts w:ascii="Calibri" w:eastAsia="Calibri" w:hAnsi="Calibri" w:cs="Calibri"/>
-          <w:sz w:val="24"/>
-          <w:szCs w:val="24"/>
-        </w:rPr>
-      </w:pPr>
-      <w:r>
-        <w:rPr>
-          <w:rFonts w:ascii="Calibri" w:eastAsia="Calibri" w:hAnsi="Calibri" w:cs="Calibri"/>
-          <w:sz w:val="24"/>
-          <w:szCs w:val="24"/>
-        </w:rPr>
-        <w:t>Fix/maintain code</w:t>
       </w:r>
     </w:p>
     <w:p>
@@ -1641,16 +1507,52 @@
           <w:sz w:val="24"/>
           <w:szCs w:val="24"/>
         </w:rPr>
-        <w:t xml:space="preserve">Computer Science Major Student | 2020 - Current | </w:t>
-      </w:r>
-      <w:r>
-        <w:rPr>
-          <w:rFonts w:ascii="Calibri" w:eastAsia="Calibri" w:hAnsi="Calibri" w:cs="Calibri"/>
-          <w:b/>
-          <w:sz w:val="24"/>
-          <w:szCs w:val="24"/>
-        </w:rPr>
-        <w:t xml:space="preserve">Eastern and </w:t>
+        <w:t xml:space="preserve">Computer Science Major </w:t>
+      </w:r>
+      <w:r>
+        <w:rPr>
+          <w:rFonts w:ascii="Calibri" w:eastAsia="Calibri" w:hAnsi="Calibri" w:cs="Calibri"/>
+          <w:b/>
+          <w:sz w:val="24"/>
+          <w:szCs w:val="24"/>
+        </w:rPr>
+        <w:t>BSC Expected 2022</w:t>
+      </w:r>
+      <w:r>
+        <w:rPr>
+          <w:rFonts w:ascii="Calibri" w:eastAsia="Calibri" w:hAnsi="Calibri" w:cs="Calibri"/>
+          <w:b/>
+          <w:sz w:val="24"/>
+          <w:szCs w:val="24"/>
+        </w:rPr>
+        <w:t xml:space="preserve"> | 2020 - Current | </w:t>
+      </w:r>
+      <w:r>
+        <w:rPr>
+          <w:rFonts w:ascii="Calibri" w:eastAsia="Calibri" w:hAnsi="Calibri" w:cs="Calibri"/>
+          <w:b/>
+          <w:sz w:val="24"/>
+          <w:szCs w:val="24"/>
+        </w:rPr>
+        <w:t>Eastern</w:t>
+      </w:r>
+      <w:r>
+        <w:rPr>
+          <w:rFonts w:ascii="Calibri" w:eastAsia="Calibri" w:hAnsi="Calibri" w:cs="Calibri"/>
+          <w:b/>
+          <w:sz w:val="24"/>
+          <w:szCs w:val="24"/>
+        </w:rPr>
+        <w:t>/</w:t>
+      </w:r>
+      <w:r>
+        <w:rPr>
+          <w:rFonts w:ascii="Calibri" w:eastAsia="Calibri" w:hAnsi="Calibri" w:cs="Calibri"/>
+          <w:b/>
+          <w:sz w:val="24"/>
+          <w:szCs w:val="24"/>
+        </w:rPr>
+        <w:t xml:space="preserve"> </w:t>
       </w:r>
       <w:r>
         <w:rPr>

</xml_diff>